<commit_message>
Arreglos Decisiones mal redactadas
</commit_message>
<xml_diff>
--- a/Iteración 5/Decisiones de Diseño revisadas por ASC/ADD-029.docx
+++ b/Iteración 5/Decisiones de Diseño revisadas por ASC/ADD-029.docx
@@ -30,23 +30,7 @@
               <w:spacing w:line="240" w:lineRule="auto"/>
             </w:pPr>
             <w:r>
-              <w:t xml:space="preserve">Short </w:t>
-            </w:r>
-            <w:proofErr w:type="spellStart"/>
-            <w:r>
-              <w:t>title</w:t>
-            </w:r>
-            <w:proofErr w:type="spellEnd"/>
-            <w:r>
-              <w:t xml:space="preserve"> </w:t>
-            </w:r>
-            <w:proofErr w:type="spellStart"/>
-            <w:r>
-              <w:t>of</w:t>
-            </w:r>
-            <w:proofErr w:type="spellEnd"/>
-            <w:r>
-              <w:t xml:space="preserve"> decisión</w:t>
+              <w:t>Short title of decisión</w:t>
             </w:r>
           </w:p>
         </w:tc>
@@ -174,21 +158,8 @@
             <w:pPr>
               <w:spacing w:line="240" w:lineRule="auto"/>
             </w:pPr>
-            <w:proofErr w:type="spellStart"/>
-            <w:r>
-              <w:t>Creator</w:t>
-            </w:r>
-            <w:proofErr w:type="spellEnd"/>
-            <w:r>
-              <w:t xml:space="preserve"> </w:t>
-            </w:r>
-            <w:proofErr w:type="spellStart"/>
-            <w:r>
-              <w:t>of</w:t>
-            </w:r>
-            <w:proofErr w:type="spellEnd"/>
-            <w:r>
-              <w:t xml:space="preserve"> decisión</w:t>
+            <w:r>
+              <w:t>Creator of decisión</w:t>
             </w:r>
           </w:p>
         </w:tc>
@@ -208,8 +179,10 @@
               <w:spacing w:line="240" w:lineRule="auto"/>
             </w:pPr>
             <w:r>
-              <w:t>Samuel</w:t>
-            </w:r>
+              <w:t>Diego</w:t>
+            </w:r>
+            <w:bookmarkStart w:id="0" w:name="_GoBack"/>
+            <w:bookmarkEnd w:id="0"/>
           </w:p>
         </w:tc>
       </w:tr>
@@ -229,11 +202,9 @@
             <w:pPr>
               <w:spacing w:line="240" w:lineRule="auto"/>
             </w:pPr>
-            <w:proofErr w:type="spellStart"/>
             <w:r>
               <w:t>Description</w:t>
             </w:r>
-            <w:proofErr w:type="spellEnd"/>
           </w:p>
         </w:tc>
         <w:tc>
@@ -273,19 +244,9 @@
             <w:pPr>
               <w:spacing w:line="240" w:lineRule="auto"/>
             </w:pPr>
-            <w:proofErr w:type="spellStart"/>
-            <w:r>
-              <w:t>Decision’s</w:t>
-            </w:r>
-            <w:proofErr w:type="spellEnd"/>
-            <w:r>
-              <w:t xml:space="preserve"> </w:t>
-            </w:r>
-            <w:proofErr w:type="spellStart"/>
-            <w:r>
-              <w:t>Rational</w:t>
-            </w:r>
-            <w:proofErr w:type="spellEnd"/>
+            <w:r>
+              <w:t>Decision’s Rational</w:t>
+            </w:r>
           </w:p>
         </w:tc>
         <w:tc>
@@ -325,11 +286,9 @@
             <w:pPr>
               <w:spacing w:line="240" w:lineRule="auto"/>
             </w:pPr>
-            <w:proofErr w:type="gramStart"/>
             <w:r>
               <w:t>Status</w:t>
             </w:r>
-            <w:proofErr w:type="gramEnd"/>
           </w:p>
         </w:tc>
         <w:tc>
@@ -369,13 +328,8 @@
             <w:pPr>
               <w:spacing w:line="240" w:lineRule="auto"/>
             </w:pPr>
-            <w:proofErr w:type="spellStart"/>
-            <w:r>
-              <w:t>Requirements</w:t>
-            </w:r>
-            <w:proofErr w:type="spellEnd"/>
-            <w:r>
-              <w:t xml:space="preserve"> (decisión drivers)</w:t>
+            <w:r>
+              <w:t>Requirements (decisión drivers)</w:t>
             </w:r>
           </w:p>
         </w:tc>
@@ -416,29 +370,8 @@
             <w:pPr>
               <w:spacing w:line="240" w:lineRule="auto"/>
             </w:pPr>
-            <w:proofErr w:type="spellStart"/>
-            <w:r>
-              <w:t>Alternative</w:t>
-            </w:r>
-            <w:proofErr w:type="spellEnd"/>
-            <w:r>
-              <w:t xml:space="preserve"> </w:t>
-            </w:r>
-            <w:proofErr w:type="spellStart"/>
-            <w:r>
-              <w:t>decisions</w:t>
-            </w:r>
-            <w:proofErr w:type="spellEnd"/>
-            <w:r>
-              <w:t xml:space="preserve"> (</w:t>
-            </w:r>
-            <w:proofErr w:type="spellStart"/>
-            <w:r>
-              <w:t>options</w:t>
-            </w:r>
-            <w:proofErr w:type="spellEnd"/>
-            <w:r>
-              <w:t>)</w:t>
+            <w:r>
+              <w:t>Alternative decisions (options)</w:t>
             </w:r>
           </w:p>
         </w:tc>
@@ -483,37 +416,8 @@
             <w:pPr>
               <w:spacing w:line="240" w:lineRule="auto"/>
             </w:pPr>
-            <w:proofErr w:type="spellStart"/>
-            <w:r>
-              <w:t>Decision</w:t>
-            </w:r>
-            <w:proofErr w:type="spellEnd"/>
-            <w:r>
-              <w:t xml:space="preserve"> </w:t>
-            </w:r>
-            <w:proofErr w:type="spellStart"/>
-            <w:r>
-              <w:t>outcome</w:t>
-            </w:r>
-            <w:proofErr w:type="spellEnd"/>
-            <w:r>
-              <w:t xml:space="preserve"> (</w:t>
-            </w:r>
-            <w:proofErr w:type="spellStart"/>
-            <w:r>
-              <w:t>options</w:t>
-            </w:r>
-            <w:proofErr w:type="spellEnd"/>
-            <w:r>
-              <w:t xml:space="preserve"> </w:t>
-            </w:r>
-            <w:proofErr w:type="spellStart"/>
-            <w:r>
-              <w:t>selected</w:t>
-            </w:r>
-            <w:proofErr w:type="spellEnd"/>
-            <w:r>
-              <w:t>)</w:t>
+            <w:r>
+              <w:t>Decision outcome (options selected)</w:t>
             </w:r>
           </w:p>
         </w:tc>
@@ -532,14 +436,12 @@
             <w:pPr>
               <w:spacing w:line="240" w:lineRule="auto"/>
             </w:pPr>
-            <w:bookmarkStart w:id="0" w:name="_GoBack"/>
             <w:r>
               <w:t>ADD-0</w:t>
             </w:r>
             <w:r>
               <w:t>29</w:t>
             </w:r>
-            <w:bookmarkEnd w:id="0"/>
           </w:p>
         </w:tc>
       </w:tr>
@@ -609,13 +511,8 @@
             <w:pPr>
               <w:spacing w:line="240" w:lineRule="auto"/>
             </w:pPr>
-            <w:proofErr w:type="spellStart"/>
-            <w:r>
-              <w:t>Cons</w:t>
-            </w:r>
-            <w:proofErr w:type="spellEnd"/>
-            <w:r>
-              <w:t xml:space="preserve"> opciones</w:t>
+            <w:r>
+              <w:t>Cons opciones</w:t>
             </w:r>
           </w:p>
         </w:tc>
@@ -655,35 +552,9 @@
             <w:pPr>
               <w:spacing w:line="240" w:lineRule="auto"/>
             </w:pPr>
-            <w:proofErr w:type="gramStart"/>
-            <w:r>
-              <w:t>Link</w:t>
-            </w:r>
-            <w:proofErr w:type="gramEnd"/>
-            <w:r>
-              <w:t xml:space="preserve"> </w:t>
-            </w:r>
-            <w:proofErr w:type="spellStart"/>
-            <w:r>
-              <w:t>to</w:t>
-            </w:r>
-            <w:proofErr w:type="spellEnd"/>
-            <w:r>
-              <w:t xml:space="preserve"> </w:t>
-            </w:r>
-            <w:proofErr w:type="spellStart"/>
-            <w:r>
-              <w:t>other</w:t>
-            </w:r>
-            <w:proofErr w:type="spellEnd"/>
-            <w:r>
-              <w:t xml:space="preserve"> </w:t>
-            </w:r>
-            <w:proofErr w:type="spellStart"/>
-            <w:r>
-              <w:t>decisions</w:t>
-            </w:r>
-            <w:proofErr w:type="spellEnd"/>
+            <w:r>
+              <w:t>Link to other decisions</w:t>
+            </w:r>
           </w:p>
         </w:tc>
         <w:tc>
@@ -724,35 +595,9 @@
             <w:pPr>
               <w:spacing w:line="240" w:lineRule="auto"/>
             </w:pPr>
-            <w:proofErr w:type="gramStart"/>
-            <w:r>
-              <w:t>Link</w:t>
-            </w:r>
-            <w:proofErr w:type="gramEnd"/>
-            <w:r>
-              <w:t xml:space="preserve"> </w:t>
-            </w:r>
-            <w:proofErr w:type="spellStart"/>
-            <w:r>
-              <w:t>to</w:t>
-            </w:r>
-            <w:proofErr w:type="spellEnd"/>
-            <w:r>
-              <w:t xml:space="preserve"> </w:t>
-            </w:r>
-            <w:proofErr w:type="spellStart"/>
-            <w:r>
-              <w:t>architecture</w:t>
-            </w:r>
-            <w:proofErr w:type="spellEnd"/>
-            <w:r>
-              <w:t xml:space="preserve"> </w:t>
-            </w:r>
-            <w:proofErr w:type="spellStart"/>
-            <w:r>
-              <w:t>artifacts</w:t>
-            </w:r>
-            <w:proofErr w:type="spellEnd"/>
+            <w:r>
+              <w:t>Link to architecture artifacts</w:t>
+            </w:r>
           </w:p>
         </w:tc>
         <w:tc>

</xml_diff>